<commit_message>
updated resume, changed styling
</commit_message>
<xml_diff>
--- a/pictures/Kolodziej_Daniel_Resume.docx
+++ b/pictures/Kolodziej_Daniel_Resume.docx
@@ -23,13 +23,11 @@
         <w:tblLook w:val="04A0" w:firstRow="1" w:lastRow="0" w:firstColumn="1" w:lastColumn="0" w:noHBand="0" w:noVBand="1"/>
       </w:tblPr>
       <w:tblGrid>
-        <w:gridCol w:w="5"/>
-        <w:gridCol w:w="10009"/>
+        <w:gridCol w:w="10014"/>
         <w:gridCol w:w="66"/>
       </w:tblGrid>
       <w:tr>
         <w:trPr>
-          <w:gridBefore w:val="1"/>
           <w:trHeight w:val="256"/>
           <w:jc w:val="center"/>
         </w:trPr>
@@ -70,7 +68,6 @@
       </w:tr>
       <w:tr>
         <w:trPr>
-          <w:gridBefore w:val="1"/>
           <w:trHeight w:val="257"/>
           <w:jc w:val="center"/>
         </w:trPr>
@@ -177,7 +174,6 @@
       </w:tr>
       <w:tr>
         <w:trPr>
-          <w:gridBefore w:val="1"/>
           <w:trHeight w:val="227"/>
           <w:jc w:val="center"/>
         </w:trPr>
@@ -213,7 +209,6 @@
         <w:tc>
           <w:tcPr>
             <w:tcW w:w="10014" w:type="dxa"/>
-            <w:gridSpan w:val="2"/>
           </w:tcPr>
           <w:p>
             <w:pPr>
@@ -270,7 +265,6 @@
         <w:tc>
           <w:tcPr>
             <w:tcW w:w="10014" w:type="dxa"/>
-            <w:gridSpan w:val="2"/>
           </w:tcPr>
           <w:p>
             <w:pPr>
@@ -431,7 +425,6 @@
         <w:tc>
           <w:tcPr>
             <w:tcW w:w="10014" w:type="dxa"/>
-            <w:gridSpan w:val="2"/>
           </w:tcPr>
           <w:sdt>
             <w:sdtPr>
@@ -514,7 +507,6 @@
         <w:tc>
           <w:tcPr>
             <w:tcW w:w="10014" w:type="dxa"/>
-            <w:gridSpan w:val="2"/>
           </w:tcPr>
           <w:p>
             <w:pPr>
@@ -555,7 +547,6 @@
             <w:tc>
               <w:tcPr>
                 <w:tcW w:w="10014" w:type="dxa"/>
-                <w:gridSpan w:val="2"/>
               </w:tcPr>
               <w:p>
                 <w:pPr>
@@ -593,7 +584,6 @@
         <w:tc>
           <w:tcPr>
             <w:tcW w:w="10014" w:type="dxa"/>
-            <w:gridSpan w:val="2"/>
           </w:tcPr>
           <w:p>
             <w:pPr>
@@ -628,7 +618,19 @@
               <w:rPr>
                 <w:sz w:val="28"/>
               </w:rPr>
-              <w:t>3, JavaScript,</w:t>
+              <w:t>3</w:t>
+            </w:r>
+            <w:r>
+              <w:rPr>
+                <w:sz w:val="28"/>
+              </w:rPr>
+              <w:t>/Sass</w:t>
+            </w:r>
+            <w:r>
+              <w:rPr>
+                <w:sz w:val="28"/>
+              </w:rPr>
+              <w:t>, JavaScript,</w:t>
             </w:r>
             <w:r>
               <w:rPr>
@@ -660,25 +662,7 @@
               <w:rPr>
                 <w:sz w:val="28"/>
               </w:rPr>
-              <w:t>SQL</w:t>
-            </w:r>
-            <w:r>
-              <w:rPr>
-                <w:sz w:val="28"/>
-              </w:rPr>
-              <w:t xml:space="preserve">, </w:t>
-            </w:r>
-            <w:r>
-              <w:rPr>
-                <w:sz w:val="28"/>
-              </w:rPr>
-              <w:t>Java</w:t>
-            </w:r>
-            <w:r>
-              <w:rPr>
-                <w:sz w:val="28"/>
-              </w:rPr>
-              <w:t xml:space="preserve"> </w:t>
+              <w:t xml:space="preserve">SQL </w:t>
             </w:r>
           </w:p>
         </w:tc>
@@ -700,7 +684,6 @@
         <w:tc>
           <w:tcPr>
             <w:tcW w:w="10014" w:type="dxa"/>
-            <w:gridSpan w:val="2"/>
           </w:tcPr>
           <w:p>
             <w:pPr>
@@ -735,6 +718,12 @@
                   <w:rPr>
                     <w:sz w:val="28"/>
                   </w:rPr>
+                  <w:t xml:space="preserve">Java, </w:t>
+                </w:r>
+                <w:r>
+                  <w:rPr>
+                    <w:sz w:val="28"/>
+                  </w:rPr>
                   <w:t xml:space="preserve">Python, </w:t>
                 </w:r>
                 <w:r>
@@ -782,6 +771,12 @@
                 <w:sz w:val="28"/>
               </w:rPr>
               <w:t xml:space="preserve">PHP, </w:t>
+            </w:r>
+            <w:r>
+              <w:rPr>
+                <w:sz w:val="28"/>
+              </w:rPr>
+              <w:t>Node/</w:t>
             </w:r>
             <w:r>
               <w:rPr>
@@ -823,7 +818,6 @@
         <w:tc>
           <w:tcPr>
             <w:tcW w:w="10014" w:type="dxa"/>
-            <w:gridSpan w:val="2"/>
           </w:tcPr>
           <w:sdt>
             <w:sdtPr>
@@ -924,7 +918,6 @@
         <w:tc>
           <w:tcPr>
             <w:tcW w:w="10014" w:type="dxa"/>
-            <w:gridSpan w:val="2"/>
           </w:tcPr>
           <w:p>
             <w:pPr>
@@ -982,7 +975,6 @@
         <w:tc>
           <w:tcPr>
             <w:tcW w:w="10014" w:type="dxa"/>
-            <w:gridSpan w:val="2"/>
           </w:tcPr>
           <w:p>
             <w:pPr>
@@ -1123,7 +1115,6 @@
         <w:tc>
           <w:tcPr>
             <w:tcW w:w="10014" w:type="dxa"/>
-            <w:gridSpan w:val="2"/>
           </w:tcPr>
           <w:p>
             <w:pPr>
@@ -1210,7 +1201,6 @@
             <w:tc>
               <w:tcPr>
                 <w:tcW w:w="10014" w:type="dxa"/>
-                <w:gridSpan w:val="2"/>
               </w:tcPr>
               <w:p>
                 <w:pPr>
@@ -1247,7 +1237,6 @@
         <w:tc>
           <w:tcPr>
             <w:tcW w:w="10014" w:type="dxa"/>
-            <w:gridSpan w:val="2"/>
           </w:tcPr>
           <w:sdt>
             <w:sdtPr>
@@ -1408,7 +1397,6 @@
         <w:tc>
           <w:tcPr>
             <w:tcW w:w="10014" w:type="dxa"/>
-            <w:gridSpan w:val="2"/>
           </w:tcPr>
           <w:p>
             <w:pPr>
@@ -1445,7 +1433,13 @@
             <w:rPr>
               <w:sz w:val="28"/>
             </w:rPr>
-            <w:t xml:space="preserve">     Projects</w:t>
+            <w:t xml:space="preserve">     </w:t>
+          </w:r>
+          <w:r>
+            <w:rPr>
+              <w:sz w:val="28"/>
+            </w:rPr>
+            <w:t>Website/other</w:t>
           </w:r>
         </w:p>
         <w:p>
@@ -1461,36 +1455,11 @@
               <w:sz w:val="28"/>
             </w:rPr>
           </w:pPr>
-          <w:hyperlink r:id="rId9" w:history="1">
-            <w:r>
-              <w:rPr>
-                <w:rStyle w:val="Hyperlink"/>
-                <w:b w:val="0"/>
-                <w:sz w:val="28"/>
-              </w:rPr>
-              <w:t>https://github.com/DanielKolodziej</w:t>
-            </w:r>
-          </w:hyperlink>
-        </w:p>
-        <w:p>
-          <w:pPr>
-            <w:pStyle w:val="SectionTitle"/>
-            <w:numPr>
-              <w:ilvl w:val="0"/>
-              <w:numId w:val="6"/>
-            </w:numPr>
-            <w:spacing w:after="0"/>
-            <w:rPr>
-              <w:b w:val="0"/>
-              <w:sz w:val="28"/>
-            </w:rPr>
-          </w:pPr>
           <w:r>
-            <w:rPr>
-              <w:b w:val="0"/>
-              <w:sz w:val="28"/>
-            </w:rPr>
-            <w:t>https://www.codecademy.com/DanielKolodziej</w:t>
+            <w:t>ht</w:t>
+          </w:r>
+          <w:r>
+            <w:t>tps://danielkolodziej.github.io</w:t>
           </w:r>
         </w:p>
         <w:bookmarkStart w:id="0" w:name="_GoBack" w:displacedByCustomXml="next"/>
@@ -1498,8 +1467,8 @@
       </w:sdtContent>
     </w:sdt>
     <w:sectPr>
-      <w:headerReference w:type="default" r:id="rId10"/>
-      <w:headerReference w:type="first" r:id="rId11"/>
+      <w:headerReference w:type="default" r:id="rId9"/>
+      <w:headerReference w:type="first" r:id="rId10"/>
       <w:pgSz w:w="12240" w:h="15840" w:code="1"/>
       <w:pgMar w:top="720" w:right="720" w:bottom="720" w:left="720" w:header="1008" w:footer="576" w:gutter="0"/>
       <w:pgBorders w:offsetFrom="page">
@@ -4735,8 +4704,9 @@
     <w:panose1 w:val="020B0604030504040204"/>
     <w:charset w:val="00"/>
     <w:family w:val="swiss"/>
+    <w:notTrueType/>
     <w:pitch w:val="variable"/>
-    <w:sig w:usb0="E1002EFF" w:usb1="C000605B" w:usb2="00000029" w:usb3="00000000" w:csb0="000101FF" w:csb1="00000000"/>
+    <w:sig w:usb0="00000003" w:usb1="00000000" w:usb2="00000000" w:usb3="00000000" w:csb0="00000001" w:csb1="00000000"/>
   </w:font>
 </w:fonts>
 </file>
@@ -4756,6 +4726,7 @@
   <w:rsids>
     <w:rsidRoot w:val="00AF5A77"/>
     <w:rsid w:val="001443A5"/>
+    <w:rsid w:val="00217C12"/>
     <w:rsid w:val="002431E4"/>
     <w:rsid w:val="003A1444"/>
     <w:rsid w:val="00736750"/>

</xml_diff>

<commit_message>
cleaned up css, changed ico, changed html form
</commit_message>
<xml_diff>
--- a/pictures/Kolodziej_Daniel_Resume.docx
+++ b/pictures/Kolodziej_Daniel_Resume.docx
@@ -23,11 +23,13 @@
         <w:tblLook w:val="04A0" w:firstRow="1" w:lastRow="0" w:firstColumn="1" w:lastColumn="0" w:noHBand="0" w:noVBand="1"/>
       </w:tblPr>
       <w:tblGrid>
-        <w:gridCol w:w="10014"/>
+        <w:gridCol w:w="5"/>
+        <w:gridCol w:w="10009"/>
         <w:gridCol w:w="66"/>
       </w:tblGrid>
       <w:tr>
         <w:trPr>
+          <w:gridBefore w:val="1"/>
           <w:trHeight w:val="256"/>
           <w:jc w:val="center"/>
         </w:trPr>
@@ -68,6 +70,7 @@
       </w:tr>
       <w:tr>
         <w:trPr>
+          <w:gridBefore w:val="1"/>
           <w:trHeight w:val="257"/>
           <w:jc w:val="center"/>
         </w:trPr>
@@ -168,6 +171,7 @@
         <w:tc>
           <w:tcPr>
             <w:tcW w:w="10014" w:type="dxa"/>
+            <w:gridSpan w:val="2"/>
           </w:tcPr>
           <w:p>
             <w:pPr>
@@ -178,8 +182,6 @@
               </w:rPr>
             </w:pPr>
           </w:p>
-          <w:bookmarkStart w:id="0" w:name="_GoBack" w:displacedByCustomXml="next"/>
-          <w:bookmarkEnd w:id="0" w:displacedByCustomXml="next"/>
           <w:sdt>
             <w:sdtPr>
               <w:rPr>
@@ -228,6 +230,7 @@
         <w:tc>
           <w:tcPr>
             <w:tcW w:w="10014" w:type="dxa"/>
+            <w:gridSpan w:val="2"/>
           </w:tcPr>
           <w:p>
             <w:pPr>
@@ -328,6 +331,7 @@
         <w:tc>
           <w:tcPr>
             <w:tcW w:w="10014" w:type="dxa"/>
+            <w:gridSpan w:val="2"/>
           </w:tcPr>
           <w:p>
             <w:pPr>
@@ -462,6 +466,7 @@
         <w:tc>
           <w:tcPr>
             <w:tcW w:w="10014" w:type="dxa"/>
+            <w:gridSpan w:val="2"/>
           </w:tcPr>
           <w:sdt>
             <w:sdtPr>
@@ -562,6 +567,7 @@
         <w:tc>
           <w:tcPr>
             <w:tcW w:w="10014" w:type="dxa"/>
+            <w:gridSpan w:val="2"/>
           </w:tcPr>
           <w:p>
             <w:pPr>
@@ -619,6 +625,7 @@
         <w:tc>
           <w:tcPr>
             <w:tcW w:w="10014" w:type="dxa"/>
+            <w:gridSpan w:val="2"/>
           </w:tcPr>
           <w:p>
             <w:pPr>
@@ -759,6 +766,7 @@
         <w:tc>
           <w:tcPr>
             <w:tcW w:w="10014" w:type="dxa"/>
+            <w:gridSpan w:val="2"/>
           </w:tcPr>
           <w:p>
             <w:pPr>
@@ -845,6 +853,7 @@
             <w:tc>
               <w:tcPr>
                 <w:tcW w:w="10014" w:type="dxa"/>
+                <w:gridSpan w:val="2"/>
               </w:tcPr>
               <w:p>
                 <w:pPr>
@@ -881,6 +890,7 @@
         <w:tc>
           <w:tcPr>
             <w:tcW w:w="10014" w:type="dxa"/>
+            <w:gridSpan w:val="2"/>
           </w:tcPr>
           <w:sdt>
             <w:sdtPr>
@@ -1041,6 +1051,7 @@
         <w:tc>
           <w:tcPr>
             <w:tcW w:w="10014" w:type="dxa"/>
+            <w:gridSpan w:val="2"/>
           </w:tcPr>
           <w:p>
             <w:pPr>
@@ -1106,6 +1117,8 @@
             <w:t>tps://danielkolodziej.github.io</w:t>
           </w:r>
         </w:p>
+        <w:bookmarkStart w:id="0" w:name="_GoBack" w:displacedByCustomXml="next"/>
+        <w:bookmarkEnd w:id="0" w:displacedByCustomXml="next"/>
       </w:sdtContent>
     </w:sdt>
     <w:sectPr>
@@ -4242,8 +4255,9 @@
     <w:panose1 w:val="020B0604030504040204"/>
     <w:charset w:val="00"/>
     <w:family w:val="swiss"/>
+    <w:notTrueType/>
     <w:pitch w:val="variable"/>
-    <w:sig w:usb0="E1002EFF" w:usb1="C000605B" w:usb2="00000029" w:usb3="00000000" w:csb0="000101FF" w:csb1="00000000"/>
+    <w:sig w:usb0="00000003" w:usb1="00000000" w:usb2="00000000" w:usb3="00000000" w:csb0="00000001" w:csb1="00000000"/>
   </w:font>
   <w:font w:name="Arial">
     <w:panose1 w:val="020B0604020202020204"/>
@@ -4272,6 +4286,7 @@
     <w:rsid w:val="001443A5"/>
     <w:rsid w:val="00217C12"/>
     <w:rsid w:val="002431E4"/>
+    <w:rsid w:val="00254ED2"/>
     <w:rsid w:val="003A1444"/>
     <w:rsid w:val="006B2486"/>
     <w:rsid w:val="00736750"/>

</xml_diff>